<commit_message>
Arquivos da aula de Engenharia de Software
</commit_message>
<xml_diff>
--- a/EngenhariaSoftware/Aula11/ExercicioDiagramaSequencia.docx
+++ b/EngenhariaSoftware/Aula11/ExercicioDiagramaSequencia.docx
@@ -15,8 +15,34 @@
         <w:jc w:val="center"/>
       </w:pPr>
       <w:r>
-        <w:t>DIAGRAMA DE SEQUÊNCIA – EXERCÍCICIOS</w:t>
+        <w:t>DIAGRAMA DE SEQUÊNCIA – EXERCÍCIOS</w:t>
       </w:r>
+    </w:p>
+    <w:p>
+      <w:pPr>
+        <w:jc w:val="center"/>
+      </w:pPr>
+    </w:p>
+    <w:p>
+      <w:pPr>
+        <w:jc w:val="center"/>
+      </w:pPr>
+      <w:r>
+        <w:rPr>
+          <w:rStyle w:val="ui-provider"/>
+        </w:rPr>
+        <w:t>ADRYANN THEYLLOR FERNANDES PONTES</w:t>
+      </w:r>
+    </w:p>
+    <w:p>
+      <w:pPr>
+        <w:jc w:val="center"/>
+      </w:pPr>
+      <w:r>
+        <w:t>MATHEUS AUGUSTO SANTOS GUEFF</w:t>
+      </w:r>
+      <w:bookmarkStart w:id="0" w:name="_GoBack"/>
+      <w:bookmarkEnd w:id="0"/>
     </w:p>
     <w:p/>
     <w:p>
@@ -73,10 +99,10 @@
           <w:noProof/>
         </w:rPr>
         <w:drawing>
-          <wp:inline distT="0" distB="0" distL="0" distR="0">
-            <wp:extent cx="5400040" cy="3500120"/>
-            <wp:effectExtent l="0" t="0" r="0" b="5080"/>
-            <wp:docPr id="1" name="Imagem 1"/>
+          <wp:inline distT="0" distB="0" distL="0" distR="0" wp14:anchorId="22602D4A" wp14:editId="5EB64154">
+            <wp:extent cx="5400040" cy="4009390"/>
+            <wp:effectExtent l="0" t="0" r="0" b="0"/>
+            <wp:docPr id="3" name="Imagem 3"/>
             <wp:cNvGraphicFramePr>
               <a:graphicFrameLocks xmlns:a="http://schemas.openxmlformats.org/drawingml/2006/main" noChangeAspect="1"/>
             </wp:cNvGraphicFramePr>
@@ -84,7 +110,7 @@
               <a:graphicData uri="http://schemas.openxmlformats.org/drawingml/2006/picture">
                 <pic:pic xmlns:pic="http://schemas.openxmlformats.org/drawingml/2006/picture">
                   <pic:nvPicPr>
-                    <pic:cNvPr id="1" name="ExercicioDiagramaSequencia.png"/>
+                    <pic:cNvPr id="3" name="ExercicioDiagramaSequencia.png"/>
                     <pic:cNvPicPr/>
                   </pic:nvPicPr>
                   <pic:blipFill>
@@ -102,7 +128,7 @@
                   <pic:spPr>
                     <a:xfrm>
                       <a:off x="0" y="0"/>
-                      <a:ext cx="5400040" cy="3500120"/>
+                      <a:ext cx="5400040" cy="4009390"/>
                     </a:xfrm>
                     <a:prstGeom prst="rect">
                       <a:avLst/>
@@ -114,8 +140,6 @@
           </wp:inline>
         </w:drawing>
       </w:r>
-      <w:bookmarkStart w:id="0" w:name="_GoBack"/>
-      <w:bookmarkEnd w:id="0"/>
     </w:p>
     <w:p/>
     <w:sectPr>
@@ -659,6 +683,11 @@
       <w:contextualSpacing/>
     </w:pPr>
   </w:style>
+  <w:style w:type="character" w:customStyle="1" w:styleId="ui-provider">
+    <w:name w:val="ui-provider"/>
+    <w:basedOn w:val="Fontepargpadro"/>
+    <w:rsid w:val="000D3C5D"/>
+  </w:style>
 </w:styles>
 </file>
 

</xml_diff>